<commit_message>
updating task 2 report on k's upper bound
</commit_message>
<xml_diff>
--- a/CS415 Project 1 Report.docx
+++ b/CS415 Project 1 Report.docx
@@ -1,6 +1,6 @@
 
 <file path=word/document.xml><?xml version="1.0" encoding="utf-8"?>
-<w:document xmlns:wpc="http://schemas.microsoft.com/office/word/2010/wordprocessingCanvas" xmlns:cx="http://schemas.microsoft.com/office/drawing/2014/chartex" xmlns:cx1="http://schemas.microsoft.com/office/drawing/2015/9/8/chartex" xmlns:cx2="http://schemas.microsoft.com/office/drawing/2015/10/21/chartex" xmlns:cx3="http://schemas.microsoft.com/office/drawing/2016/5/9/chartex" xmlns:cx4="http://schemas.microsoft.com/office/drawing/2016/5/10/chartex" xmlns:cx5="http://schemas.microsoft.com/office/drawing/2016/5/11/chartex" xmlns:cx6="http://schemas.microsoft.com/office/drawing/2016/5/12/chartex" xmlns:cx7="http://schemas.microsoft.com/office/drawing/2016/5/13/chartex" xmlns:cx8="http://schemas.microsoft.com/office/drawing/2016/5/14/chartex" xmlns:mc="http://schemas.openxmlformats.org/markup-compatibility/2006" xmlns:aink="http://schemas.microsoft.com/office/drawing/2016/ink" xmlns:am3d="http://schemas.microsoft.com/office/drawing/2017/model3d" xmlns:o="urn:schemas-microsoft-com:office:office" xmlns:r="http://schemas.openxmlformats.org/officeDocument/2006/relationships" xmlns:m="http://schemas.openxmlformats.org/officeDocument/2006/math" xmlns:v="urn:schemas-microsoft-com:vml" xmlns:wp14="http://schemas.microsoft.com/office/word/2010/wordprocessingDrawing" xmlns:wp="http://schemas.openxmlformats.org/drawingml/2006/wordprocessingDrawing" xmlns:w10="urn:schemas-microsoft-com:office:word" xmlns:w="http://schemas.openxmlformats.org/wordprocessingml/2006/main" xmlns:w14="http://schemas.microsoft.com/office/word/2010/wordml" xmlns:w15="http://schemas.microsoft.com/office/word/2012/wordml" xmlns:w16cid="http://schemas.microsoft.com/office/word/2016/wordml/cid" xmlns:w16se="http://schemas.microsoft.com/office/word/2015/wordml/symex" xmlns:wpg="http://schemas.microsoft.com/office/word/2010/wordprocessingGroup" xmlns:wpi="http://schemas.microsoft.com/office/word/2010/wordprocessingInk" xmlns:wne="http://schemas.microsoft.com/office/word/2006/wordml" xmlns:wps="http://schemas.microsoft.com/office/word/2010/wordprocessingShape" mc:Ignorable="w14 w15 w16se w16cid wp14">
+<w:document xmlns:wpc="http://schemas.microsoft.com/office/word/2010/wordprocessingCanvas" xmlns:mo="http://schemas.microsoft.com/office/mac/office/2008/main" xmlns:mc="http://schemas.openxmlformats.org/markup-compatibility/2006" xmlns:mv="urn:schemas-microsoft-com:mac:vml" xmlns:o="urn:schemas-microsoft-com:office:office" xmlns:r="http://schemas.openxmlformats.org/officeDocument/2006/relationships" xmlns:m="http://schemas.openxmlformats.org/officeDocument/2006/math" xmlns:v="urn:schemas-microsoft-com:vml" xmlns:wp14="http://schemas.microsoft.com/office/word/2010/wordprocessingDrawing" xmlns:wp="http://schemas.openxmlformats.org/drawingml/2006/wordprocessingDrawing" xmlns:w10="urn:schemas-microsoft-com:office:word" xmlns:w="http://schemas.openxmlformats.org/wordprocessingml/2006/main" xmlns:w14="http://schemas.microsoft.com/office/word/2010/wordml" xmlns:w15="http://schemas.microsoft.com/office/word/2012/wordml" xmlns:wpg="http://schemas.microsoft.com/office/word/2010/wordprocessingGroup" xmlns:wpi="http://schemas.microsoft.com/office/word/2010/wordprocessingInk" xmlns:wne="http://schemas.microsoft.com/office/word/2006/wordml" xmlns:wps="http://schemas.microsoft.com/office/word/2010/wordprocessingShape" mc:Ignorable="w14 w15 wp14">
   <w:body>
     <w:p>
       <w:r>
@@ -22,6 +22,7 @@
           <w:noProof/>
           <w:color w:val="2D3B45"/>
           <w:shd w:val="clear" w:color="auto" w:fill="FFFFFF"/>
+          <w:lang w:val="en-US"/>
         </w:rPr>
         <w:drawing>
           <wp:anchor distT="0" distB="0" distL="114300" distR="114300" simplePos="0" relativeHeight="251660288" behindDoc="0" locked="0" layoutInCell="1" allowOverlap="1" wp14:anchorId="4FC95130" wp14:editId="1CBA6436">
@@ -150,13 +151,7 @@
         <w:rPr>
           <w:rFonts w:cstheme="minorHAnsi"/>
         </w:rPr>
-        <w:t>(n)</w:t>
-      </w:r>
-      <w:r>
-        <w:rPr>
-          <w:rFonts w:cstheme="minorHAnsi"/>
-        </w:rPr>
-        <w:t>, for the Consecutive Integer Checking method, and in red we have the number of Modul</w:t>
+        <w:t>(n), for the Consecutive Integer Checking method, and in red we have the number of Modul</w:t>
       </w:r>
       <w:r>
         <w:rPr>
@@ -209,25 +204,7 @@
           <w:color w:val="2D3B45"/>
           <w:shd w:val="clear" w:color="auto" w:fill="FFFFFF"/>
         </w:rPr>
-        <w:t xml:space="preserve">, and on the </w:t>
-      </w:r>
-      <w:proofErr w:type="gramStart"/>
-      <w:r>
-        <w:rPr>
-          <w:rFonts w:cstheme="minorHAnsi"/>
-          <w:color w:val="2D3B45"/>
-          <w:shd w:val="clear" w:color="auto" w:fill="FFFFFF"/>
-        </w:rPr>
-        <w:t>y-axis</w:t>
-      </w:r>
-      <w:proofErr w:type="gramEnd"/>
-      <w:r>
-        <w:rPr>
-          <w:rFonts w:cstheme="minorHAnsi"/>
-          <w:color w:val="2D3B45"/>
-          <w:shd w:val="clear" w:color="auto" w:fill="FFFFFF"/>
-        </w:rPr>
-        <w:t xml:space="preserve"> we measure the number of divisions done. The values for each axis in this graph go from 1 – 1</w:t>
+        <w:t>, and on the y-axis we measure the number of divisions done. The values for each axis in this graph go from 1 – 1</w:t>
       </w:r>
       <w:r>
         <w:rPr>
@@ -575,25 +552,7 @@
           <w:color w:val="2D3B45"/>
           <w:shd w:val="clear" w:color="auto" w:fill="FFFFFF"/>
         </w:rPr>
-        <w:t xml:space="preserve"> a line that has minimal, if any, growth, that goes straight across the graph. The range of </w:t>
-      </w:r>
-      <w:proofErr w:type="gramStart"/>
-      <w:r>
-        <w:rPr>
-          <w:rFonts w:cstheme="minorHAnsi"/>
-          <w:color w:val="2D3B45"/>
-          <w:shd w:val="clear" w:color="auto" w:fill="FFFFFF"/>
-        </w:rPr>
-        <w:t>it’s</w:t>
-      </w:r>
-      <w:proofErr w:type="gramEnd"/>
-      <w:r>
-        <w:rPr>
-          <w:rFonts w:cstheme="minorHAnsi"/>
-          <w:color w:val="2D3B45"/>
-          <w:shd w:val="clear" w:color="auto" w:fill="FFFFFF"/>
-        </w:rPr>
-        <w:t xml:space="preserve"> values go from 1-</w:t>
+        <w:t xml:space="preserve"> a line that has minimal, if any, growth, that goes straight across the graph. The range of it’s values go from 1-</w:t>
       </w:r>
       <w:r>
         <w:rPr>
@@ -686,7 +645,6 @@
         </w:rPr>
         <w:t xml:space="preserve"> values of the Euclid’s algorithm scatterplot we can determine that the algorithm’s average case-efficiency is most likely in </w:t>
       </w:r>
-      <w:proofErr w:type="gramStart"/>
       <w:r>
         <w:rPr>
           <w:rFonts w:cstheme="minorHAnsi"/>
@@ -694,17 +652,7 @@
           <w:color w:val="2D3B45"/>
           <w:shd w:val="clear" w:color="auto" w:fill="FFFFFF"/>
         </w:rPr>
-        <w:t>O(</w:t>
-      </w:r>
-      <w:proofErr w:type="gramEnd"/>
-      <w:r>
-        <w:rPr>
-          <w:rFonts w:cstheme="minorHAnsi"/>
-          <w:b/>
-          <w:color w:val="2D3B45"/>
-          <w:shd w:val="clear" w:color="auto" w:fill="FFFFFF"/>
-        </w:rPr>
-        <w:t>log n)</w:t>
+        <w:t>O(log n)</w:t>
       </w:r>
       <w:r>
         <w:rPr>
@@ -916,14 +864,7 @@
                 <w:rFonts w:cstheme="minorHAnsi"/>
                 <w:b/>
               </w:rPr>
-              <w:t>M</w:t>
-            </w:r>
-            <w:r>
-              <w:rPr>
-                <w:rFonts w:cstheme="minorHAnsi"/>
-                <w:b/>
-              </w:rPr>
-              <w:t>D</w:t>
+              <w:t>MD</w:t>
             </w:r>
             <w:r>
               <w:rPr>
@@ -1286,6 +1227,7 @@
           <w:noProof/>
           <w:color w:val="2D3B45"/>
           <w:shd w:val="clear" w:color="auto" w:fill="FFFFFF"/>
+          <w:lang w:val="en-US"/>
         </w:rPr>
         <w:drawing>
           <wp:anchor distT="0" distB="0" distL="114300" distR="114300" simplePos="0" relativeHeight="251659264" behindDoc="1" locked="0" layoutInCell="1" allowOverlap="1" wp14:anchorId="36E051CC" wp14:editId="6CBE54D3">
@@ -1373,7 +1315,6 @@
       <w:pPr>
         <w:rPr>
           <w:rFonts w:cstheme="minorHAnsi"/>
-          <w:i/>
           <w:color w:val="2D3B45"/>
           <w:shd w:val="clear" w:color="auto" w:fill="FFFFFF"/>
         </w:rPr>
@@ -1427,7 +1368,6 @@
         <w:t xml:space="preserve">value of k, where m and n in </w:t>
       </w:r>
       <w:proofErr w:type="spellStart"/>
-      <w:proofErr w:type="gramStart"/>
       <w:r>
         <w:rPr>
           <w:rFonts w:cstheme="minorHAnsi"/>
@@ -1443,16 +1383,7 @@
           <w:color w:val="2D3B45"/>
           <w:shd w:val="clear" w:color="auto" w:fill="FFFFFF"/>
         </w:rPr>
-        <w:t>(</w:t>
-      </w:r>
-      <w:proofErr w:type="gramEnd"/>
-      <w:r>
-        <w:rPr>
-          <w:rFonts w:cstheme="minorHAnsi"/>
-          <w:color w:val="2D3B45"/>
-          <w:shd w:val="clear" w:color="auto" w:fill="FFFFFF"/>
-        </w:rPr>
-        <w:t xml:space="preserve">m, n) is f(k + 1) and f(k). The x-axis measures the value of k, going from 1-84, while the y-axis measures the number of modulo divisions done in </w:t>
+        <w:t xml:space="preserve">(m, n) is f(k + 1) and f(k). The x-axis measures the value of k, going from 1-84, while the y-axis measures the number of modulo divisions done in </w:t>
       </w:r>
       <w:proofErr w:type="spellStart"/>
       <w:r>
@@ -1472,16 +1403,69 @@
         </w:rPr>
         <w:t xml:space="preserve">(f(k+1), f(k)). </w:t>
       </w:r>
-      <w:r>
+    </w:p>
+    <w:p>
+      <w:pPr>
+        <w:rPr>
+          <w:rFonts w:cstheme="minorHAnsi"/>
+          <w:color w:val="2D3B45"/>
+          <w:shd w:val="clear" w:color="auto" w:fill="FFFFFF"/>
+        </w:rPr>
+      </w:pPr>
+      <w:r>
+        <w:rPr>
+          <w:rFonts w:cstheme="minorHAnsi"/>
+          <w:color w:val="2D3B45"/>
+          <w:shd w:val="clear" w:color="auto" w:fill="FFFFFF"/>
+        </w:rPr>
+        <w:t xml:space="preserve">Because the application was written in Java using the </w:t>
+      </w:r>
+      <w:proofErr w:type="spellStart"/>
+      <w:r>
+        <w:rPr>
+          <w:rFonts w:cstheme="minorHAnsi"/>
+          <w:color w:val="2D3B45"/>
+          <w:shd w:val="clear" w:color="auto" w:fill="FFFFFF"/>
+        </w:rPr>
+        <w:t>BigInteger</w:t>
+      </w:r>
+      <w:proofErr w:type="spellEnd"/>
+      <w:r>
+        <w:rPr>
+          <w:rFonts w:cstheme="minorHAnsi"/>
+          <w:color w:val="2D3B45"/>
+          <w:shd w:val="clear" w:color="auto" w:fill="FFFFFF"/>
+        </w:rPr>
+        <w:t xml:space="preserve"> data type to compute the nth Fibonacci number and GCD using Euclid’s algorithm, there is no upper bound for k demonstrated in this case because </w:t>
+      </w:r>
+      <w:proofErr w:type="spellStart"/>
+      <w:r>
+        <w:rPr>
+          <w:rFonts w:cstheme="minorHAnsi"/>
+          <w:color w:val="2D3B45"/>
+          <w:shd w:val="clear" w:color="auto" w:fill="FFFFFF"/>
+        </w:rPr>
+        <w:t>BigInteger</w:t>
+      </w:r>
+      <w:proofErr w:type="spellEnd"/>
+      <w:r>
+        <w:rPr>
+          <w:rFonts w:cstheme="minorHAnsi"/>
+          <w:color w:val="2D3B45"/>
+          <w:shd w:val="clear" w:color="auto" w:fill="FFFFFF"/>
+        </w:rPr>
+        <w:t xml:space="preserve"> has no cap on its max size (as large as the RAM on the computer can hold).</w:t>
+      </w:r>
+    </w:p>
+    <w:p>
+      <w:pPr>
         <w:rPr>
           <w:rFonts w:cstheme="minorHAnsi"/>
           <w:b/>
           <w:color w:val="2D3B45"/>
           <w:shd w:val="clear" w:color="auto" w:fill="FFFFFF"/>
         </w:rPr>
-        <w:t xml:space="preserve">The upper bound for k is 85 due to the fact that </w:t>
-      </w:r>
-      <w:proofErr w:type="gramStart"/>
+      </w:pPr>
       <w:r>
         <w:rPr>
           <w:rFonts w:cstheme="minorHAnsi"/>
@@ -1489,9 +1473,8 @@
           <w:color w:val="2D3B45"/>
           <w:shd w:val="clear" w:color="auto" w:fill="FFFFFF"/>
         </w:rPr>
-        <w:t>f(</w:t>
-      </w:r>
-      <w:proofErr w:type="gramEnd"/>
+        <w:t xml:space="preserve">However, if the application were to use a primitive 32-bit signed binary integers to compute the nth Fibonacci number then the upper bound for k would be no greater than 46. This is because that k = 46 computes the value </w:t>
+      </w:r>
       <w:r>
         <w:rPr>
           <w:rFonts w:cstheme="minorHAnsi"/>
@@ -1499,7 +1482,7 @@
           <w:color w:val="2D3B45"/>
           <w:shd w:val="clear" w:color="auto" w:fill="FFFFFF"/>
         </w:rPr>
-        <w:t xml:space="preserve">85) </w:t>
+        <w:t>1836311903</w:t>
       </w:r>
       <w:r>
         <w:rPr>
@@ -1508,7 +1491,7 @@
           <w:color w:val="2D3B45"/>
           <w:shd w:val="clear" w:color="auto" w:fill="FFFFFF"/>
         </w:rPr>
-        <w:t>computes</w:t>
+        <w:t xml:space="preserve"> and k = 47 computes the value 2971215073, which is greater than the maximum possible value for a 32-bit signed binary integer</w:t>
       </w:r>
       <w:r>
         <w:rPr>
@@ -1517,7 +1500,32 @@
           <w:color w:val="2D3B45"/>
           <w:shd w:val="clear" w:color="auto" w:fill="FFFFFF"/>
         </w:rPr>
-        <w:t xml:space="preserve"> a value that takes more bits to</w:t>
+        <w:t xml:space="preserve"> 2147483647. </w:t>
+      </w:r>
+    </w:p>
+    <w:p>
+      <w:pPr>
+        <w:rPr>
+          <w:rFonts w:cstheme="minorHAnsi"/>
+          <w:color w:val="2D3B45"/>
+          <w:shd w:val="clear" w:color="auto" w:fill="FFFFFF"/>
+        </w:rPr>
+      </w:pPr>
+      <w:r>
+        <w:rPr>
+          <w:rFonts w:cstheme="minorHAnsi"/>
+          <w:color w:val="2D3B45"/>
+          <w:shd w:val="clear" w:color="auto" w:fill="FFFFFF"/>
+        </w:rPr>
+        <w:t xml:space="preserve">From the scatterplot we can see the plots form a straight, that increases at a linear rate. The number of modulo divisions done at each k is almost equal to k. </w:t>
+      </w:r>
+      <w:r>
+        <w:rPr>
+          <w:rFonts w:cstheme="minorHAnsi"/>
+          <w:color w:val="2D3B45"/>
+          <w:shd w:val="clear" w:color="auto" w:fill="FFFFFF"/>
+        </w:rPr>
+        <w:t xml:space="preserve">From the graph we can infer that the worst case efficiency class for Euclid’s Algorithm is </w:t>
       </w:r>
       <w:r>
         <w:rPr>
@@ -1526,9 +1534,72 @@
           <w:color w:val="2D3B45"/>
           <w:shd w:val="clear" w:color="auto" w:fill="FFFFFF"/>
         </w:rPr>
-        <w:t xml:space="preserve"> store than an int in Java can hold. 2147483647 is the maximum possible value for a 32-bit signed binary integer and </w:t>
-      </w:r>
-      <w:proofErr w:type="gramStart"/>
+        <w:t>O(n)</w:t>
+      </w:r>
+      <w:r>
+        <w:rPr>
+          <w:rFonts w:cstheme="minorHAnsi"/>
+          <w:color w:val="2D3B45"/>
+          <w:shd w:val="clear" w:color="auto" w:fill="FFFFFF"/>
+        </w:rPr>
+        <w:t xml:space="preserve">, judging from the linear nature </w:t>
+      </w:r>
+      <w:r>
+        <w:rPr>
+          <w:rFonts w:cstheme="minorHAnsi"/>
+          <w:color w:val="2D3B45"/>
+          <w:shd w:val="clear" w:color="auto" w:fill="FFFFFF"/>
+        </w:rPr>
+        <w:t xml:space="preserve">the </w:t>
+      </w:r>
+      <w:r>
+        <w:rPr>
+          <w:rFonts w:cstheme="minorHAnsi"/>
+          <w:color w:val="2D3B45"/>
+          <w:shd w:val="clear" w:color="auto" w:fill="FFFFFF"/>
+        </w:rPr>
+        <w:t>plot</w:t>
+      </w:r>
+      <w:r>
+        <w:rPr>
+          <w:rFonts w:cstheme="minorHAnsi"/>
+          <w:color w:val="2D3B45"/>
+          <w:shd w:val="clear" w:color="auto" w:fill="FFFFFF"/>
+        </w:rPr>
+        <w:t>s</w:t>
+      </w:r>
+      <w:r>
+        <w:rPr>
+          <w:rFonts w:cstheme="minorHAnsi"/>
+          <w:color w:val="2D3B45"/>
+          <w:shd w:val="clear" w:color="auto" w:fill="FFFFFF"/>
+        </w:rPr>
+        <w:t xml:space="preserve"> </w:t>
+      </w:r>
+      <w:r>
+        <w:rPr>
+          <w:rFonts w:cstheme="minorHAnsi"/>
+          <w:color w:val="2D3B45"/>
+          <w:shd w:val="clear" w:color="auto" w:fill="FFFFFF"/>
+        </w:rPr>
+        <w:t xml:space="preserve">aggregate to </w:t>
+      </w:r>
+      <w:r>
+        <w:rPr>
+          <w:rFonts w:cstheme="minorHAnsi"/>
+          <w:color w:val="2D3B45"/>
+          <w:shd w:val="clear" w:color="auto" w:fill="FFFFFF"/>
+        </w:rPr>
+        <w:t xml:space="preserve">on the graph. This is a significant difference from the complexity of the average case efficiency class </w:t>
+      </w:r>
+      <w:r>
+        <w:rPr>
+          <w:rFonts w:cstheme="minorHAnsi"/>
+          <w:color w:val="2D3B45"/>
+          <w:shd w:val="clear" w:color="auto" w:fill="FFFFFF"/>
+        </w:rPr>
+        <w:t xml:space="preserve">of Euclid’s which we determined to be </w:t>
+      </w:r>
       <w:r>
         <w:rPr>
           <w:rFonts w:cstheme="minorHAnsi"/>
@@ -1536,153 +1607,7 @@
           <w:color w:val="2D3B45"/>
           <w:shd w:val="clear" w:color="auto" w:fill="FFFFFF"/>
         </w:rPr>
-        <w:t>f(</w:t>
-      </w:r>
-      <w:proofErr w:type="gramEnd"/>
-      <w:r>
-        <w:rPr>
-          <w:rFonts w:cstheme="minorHAnsi"/>
-          <w:b/>
-          <w:color w:val="2D3B45"/>
-          <w:shd w:val="clear" w:color="auto" w:fill="FFFFFF"/>
-        </w:rPr>
-        <w:t>85) has a value greater than this.</w:t>
-      </w:r>
-    </w:p>
-    <w:p>
-      <w:pPr>
-        <w:rPr>
-          <w:rFonts w:cstheme="minorHAnsi"/>
-          <w:color w:val="2D3B45"/>
-          <w:shd w:val="clear" w:color="auto" w:fill="FFFFFF"/>
-        </w:rPr>
-      </w:pPr>
-      <w:r>
-        <w:rPr>
-          <w:rFonts w:cstheme="minorHAnsi"/>
-          <w:color w:val="2D3B45"/>
-          <w:shd w:val="clear" w:color="auto" w:fill="FFFFFF"/>
-        </w:rPr>
-        <w:t xml:space="preserve">From the scatterplot we can see the plots form a straight, that increases at a linear rate. The number of modulo divisions done at each k is almost equal to k. </w:t>
-      </w:r>
-      <w:r>
-        <w:rPr>
-          <w:rFonts w:cstheme="minorHAnsi"/>
-          <w:color w:val="2D3B45"/>
-          <w:shd w:val="clear" w:color="auto" w:fill="FFFFFF"/>
-        </w:rPr>
-        <w:t xml:space="preserve">From the graph we can infer that the </w:t>
-      </w:r>
-      <w:proofErr w:type="gramStart"/>
-      <w:r>
-        <w:rPr>
-          <w:rFonts w:cstheme="minorHAnsi"/>
-          <w:color w:val="2D3B45"/>
-          <w:shd w:val="clear" w:color="auto" w:fill="FFFFFF"/>
-        </w:rPr>
-        <w:t>worst case</w:t>
-      </w:r>
-      <w:proofErr w:type="gramEnd"/>
-      <w:r>
-        <w:rPr>
-          <w:rFonts w:cstheme="minorHAnsi"/>
-          <w:color w:val="2D3B45"/>
-          <w:shd w:val="clear" w:color="auto" w:fill="FFFFFF"/>
-        </w:rPr>
-        <w:t xml:space="preserve"> efficiency class for Euclid’s Algorithm is </w:t>
-      </w:r>
-      <w:r>
-        <w:rPr>
-          <w:rFonts w:cstheme="minorHAnsi"/>
-          <w:b/>
-          <w:color w:val="2D3B45"/>
-          <w:shd w:val="clear" w:color="auto" w:fill="FFFFFF"/>
-        </w:rPr>
-        <w:t>O(n)</w:t>
-      </w:r>
-      <w:r>
-        <w:rPr>
-          <w:rFonts w:cstheme="minorHAnsi"/>
-          <w:color w:val="2D3B45"/>
-          <w:shd w:val="clear" w:color="auto" w:fill="FFFFFF"/>
-        </w:rPr>
-        <w:t xml:space="preserve">, judging from the linear nature </w:t>
-      </w:r>
-      <w:r>
-        <w:rPr>
-          <w:rFonts w:cstheme="minorHAnsi"/>
-          <w:color w:val="2D3B45"/>
-          <w:shd w:val="clear" w:color="auto" w:fill="FFFFFF"/>
-        </w:rPr>
-        <w:t xml:space="preserve">the </w:t>
-      </w:r>
-      <w:r>
-        <w:rPr>
-          <w:rFonts w:cstheme="minorHAnsi"/>
-          <w:color w:val="2D3B45"/>
-          <w:shd w:val="clear" w:color="auto" w:fill="FFFFFF"/>
-        </w:rPr>
-        <w:t>plot</w:t>
-      </w:r>
-      <w:r>
-        <w:rPr>
-          <w:rFonts w:cstheme="minorHAnsi"/>
-          <w:color w:val="2D3B45"/>
-          <w:shd w:val="clear" w:color="auto" w:fill="FFFFFF"/>
-        </w:rPr>
-        <w:t>s</w:t>
-      </w:r>
-      <w:r>
-        <w:rPr>
-          <w:rFonts w:cstheme="minorHAnsi"/>
-          <w:color w:val="2D3B45"/>
-          <w:shd w:val="clear" w:color="auto" w:fill="FFFFFF"/>
-        </w:rPr>
-        <w:t xml:space="preserve"> </w:t>
-      </w:r>
-      <w:r>
-        <w:rPr>
-          <w:rFonts w:cstheme="minorHAnsi"/>
-          <w:color w:val="2D3B45"/>
-          <w:shd w:val="clear" w:color="auto" w:fill="FFFFFF"/>
-        </w:rPr>
-        <w:t xml:space="preserve">aggregate to </w:t>
-      </w:r>
-      <w:r>
-        <w:rPr>
-          <w:rFonts w:cstheme="minorHAnsi"/>
-          <w:color w:val="2D3B45"/>
-          <w:shd w:val="clear" w:color="auto" w:fill="FFFFFF"/>
-        </w:rPr>
-        <w:t xml:space="preserve">on the graph. This is a significant difference from the complexity of the average case efficiency class </w:t>
-      </w:r>
-      <w:r>
-        <w:rPr>
-          <w:rFonts w:cstheme="minorHAnsi"/>
-          <w:color w:val="2D3B45"/>
-          <w:shd w:val="clear" w:color="auto" w:fill="FFFFFF"/>
-        </w:rPr>
-        <w:t xml:space="preserve">of Euclid’s which we determined to be </w:t>
-      </w:r>
-      <w:proofErr w:type="gramStart"/>
-      <w:r>
-        <w:rPr>
-          <w:rFonts w:cstheme="minorHAnsi"/>
-          <w:b/>
-          <w:color w:val="2D3B45"/>
-          <w:shd w:val="clear" w:color="auto" w:fill="FFFFFF"/>
-        </w:rPr>
-        <w:t>O(</w:t>
-      </w:r>
-      <w:proofErr w:type="gramEnd"/>
-      <w:r>
-        <w:rPr>
-          <w:rFonts w:cstheme="minorHAnsi"/>
-          <w:b/>
-          <w:color w:val="2D3B45"/>
-          <w:shd w:val="clear" w:color="auto" w:fill="FFFFFF"/>
-        </w:rPr>
-        <w:t>log n)</w:t>
+        <w:t>O(log n)</w:t>
       </w:r>
       <w:r>
         <w:rPr>
@@ -1707,19 +1632,20 @@
           <w:noProof/>
           <w:color w:val="2D3B45"/>
           <w:shd w:val="clear" w:color="auto" w:fill="FFFFFF"/>
+          <w:lang w:val="en-US"/>
         </w:rPr>
         <w:lastRenderedPageBreak/>
         <w:drawing>
-          <wp:anchor distT="0" distB="0" distL="114300" distR="114300" simplePos="0" relativeHeight="251658240" behindDoc="1" locked="0" layoutInCell="1" allowOverlap="1" wp14:anchorId="3ED8AC41" wp14:editId="626B08E5">
+          <wp:anchor distT="0" distB="0" distL="114300" distR="114300" simplePos="0" relativeHeight="251658240" behindDoc="1" locked="0" layoutInCell="1" allowOverlap="1" wp14:anchorId="3ED8AC41" wp14:editId="725F2807">
             <wp:simplePos x="0" y="0"/>
             <wp:positionH relativeFrom="margin">
-              <wp:posOffset>-109855</wp:posOffset>
+              <wp:posOffset>-114300</wp:posOffset>
             </wp:positionH>
             <wp:positionV relativeFrom="paragraph">
-              <wp:posOffset>6985</wp:posOffset>
+              <wp:posOffset>12700</wp:posOffset>
             </wp:positionV>
-            <wp:extent cx="4081145" cy="2242185"/>
-            <wp:effectExtent l="0" t="0" r="0" b="5715"/>
+            <wp:extent cx="5995035" cy="3293110"/>
+            <wp:effectExtent l="0" t="0" r="0" b="8890"/>
             <wp:wrapSquare wrapText="bothSides"/>
             <wp:docPr id="2" name="Picture 2"/>
             <wp:cNvGraphicFramePr>
@@ -1750,7 +1676,7 @@
                   <pic:spPr bwMode="auto">
                     <a:xfrm>
                       <a:off x="0" y="0"/>
-                      <a:ext cx="4081145" cy="2242185"/>
+                      <a:ext cx="5995035" cy="3293110"/>
                     </a:xfrm>
                     <a:prstGeom prst="rect">
                       <a:avLst/>
@@ -1778,25 +1704,7 @@
           <w:color w:val="2D3B45"/>
           <w:shd w:val="clear" w:color="auto" w:fill="FFFFFF"/>
         </w:rPr>
-        <w:t xml:space="preserve">This is the scatterplot from Task 1 without the Consecutive Integer Checking average number of divisions. There is a large difference in the range of the y-axis between this graph and the worst-case graph above, as the worst case modulo divisions go </w:t>
-      </w:r>
-      <w:proofErr w:type="spellStart"/>
-      <w:r>
-        <w:rPr>
-          <w:rFonts w:cstheme="minorHAnsi"/>
-          <w:color w:val="2D3B45"/>
-          <w:shd w:val="clear" w:color="auto" w:fill="FFFFFF"/>
-        </w:rPr>
-        <w:t>to</w:t>
-      </w:r>
-      <w:proofErr w:type="spellEnd"/>
-      <w:r>
-        <w:rPr>
-          <w:rFonts w:cstheme="minorHAnsi"/>
-          <w:color w:val="2D3B45"/>
-          <w:shd w:val="clear" w:color="auto" w:fill="FFFFFF"/>
-        </w:rPr>
-        <w:t xml:space="preserve"> far greater values. </w:t>
+        <w:t xml:space="preserve">This is the scatterplot from Task 1 without the Consecutive Integer Checking average number of divisions. There is a large difference in the range of the y-axis between this graph and the worst-case graph above, as the worst case modulo divisions go to far greater values. </w:t>
       </w:r>
       <w:r>
         <w:rPr>
@@ -2446,7 +2354,6 @@
           <w:color w:val="2D3B45"/>
           <w:shd w:val="clear" w:color="auto" w:fill="FFFFFF"/>
         </w:rPr>
-        <w:lastRenderedPageBreak/>
         <w:t>Task 3:</w:t>
       </w:r>
     </w:p>
@@ -2464,6 +2371,7 @@
           <w:noProof/>
           <w:color w:val="2D3B45"/>
           <w:shd w:val="clear" w:color="auto" w:fill="FFFFFF"/>
+          <w:lang w:val="en-US"/>
         </w:rPr>
         <w:drawing>
           <wp:inline distT="0" distB="0" distL="0" distR="0" wp14:anchorId="5710FE22" wp14:editId="46FDF5ED">
@@ -2553,25 +2461,7 @@
           <w:color w:val="2D3B45"/>
           <w:shd w:val="clear" w:color="auto" w:fill="FFFFFF"/>
         </w:rPr>
-        <w:t xml:space="preserve">The max values for A and B </w:t>
-      </w:r>
-      <w:proofErr w:type="gramStart"/>
-      <w:r>
-        <w:rPr>
-          <w:rFonts w:cstheme="minorHAnsi"/>
-          <w:color w:val="2D3B45"/>
-          <w:shd w:val="clear" w:color="auto" w:fill="FFFFFF"/>
-        </w:rPr>
-        <w:t>is</w:t>
-      </w:r>
-      <w:proofErr w:type="gramEnd"/>
-      <w:r>
-        <w:rPr>
-          <w:rFonts w:cstheme="minorHAnsi"/>
-          <w:color w:val="2D3B45"/>
-          <w:shd w:val="clear" w:color="auto" w:fill="FFFFFF"/>
-        </w:rPr>
-        <w:t xml:space="preserve"> 150 as that is the biggest size of prime numbers that the lists would hold. </w:t>
+        <w:t xml:space="preserve">The max values for A and B is 150 as that is the biggest size of prime numbers that the lists would hold. </w:t>
       </w:r>
       <w:r>
         <w:rPr>
@@ -2581,6 +2471,97 @@
           <w:shd w:val="clear" w:color="auto" w:fill="FFFFFF"/>
         </w:rPr>
         <w:t>The inputs measured are</w:t>
+      </w:r>
+    </w:p>
+    <w:p>
+      <w:pPr>
+        <w:rPr>
+          <w:rFonts w:cstheme="minorHAnsi"/>
+          <w:color w:val="2D3B45"/>
+          <w:shd w:val="clear" w:color="auto" w:fill="FFFFFF"/>
+        </w:rPr>
+      </w:pPr>
+      <w:r>
+        <w:rPr>
+          <w:rFonts w:cstheme="minorHAnsi"/>
+          <w:color w:val="2D3B45"/>
+          <w:shd w:val="clear" w:color="auto" w:fill="FFFFFF"/>
+        </w:rPr>
+        <w:t xml:space="preserve">From how the plots in the graph are placed, we can see that the plots form in a relatively straight line, which shows a linear growth. The number of comparisons is </w:t>
+      </w:r>
+      <w:r>
+        <w:rPr>
+          <w:rFonts w:cstheme="minorHAnsi"/>
+          <w:color w:val="2D3B45"/>
+          <w:shd w:val="clear" w:color="auto" w:fill="FFFFFF"/>
+        </w:rPr>
+        <w:t>practically</w:t>
+      </w:r>
+      <w:r>
+        <w:rPr>
+          <w:rFonts w:cstheme="minorHAnsi"/>
+          <w:color w:val="2D3B45"/>
+          <w:shd w:val="clear" w:color="auto" w:fill="FFFFFF"/>
+        </w:rPr>
+        <w:t xml:space="preserve"> </w:t>
+      </w:r>
+      <w:r>
+        <w:rPr>
+          <w:rFonts w:cstheme="minorHAnsi"/>
+          <w:color w:val="2D3B45"/>
+          <w:shd w:val="clear" w:color="auto" w:fill="FFFFFF"/>
+        </w:rPr>
+        <w:t>equal to max(size(a), size(b)) and as max(size(a), size(b)) = g we can see that the Middle</w:t>
+      </w:r>
+      <w:r>
+        <w:rPr>
+          <w:rFonts w:cstheme="minorHAnsi"/>
+          <w:color w:val="2D3B45"/>
+          <w:shd w:val="clear" w:color="auto" w:fill="FFFFFF"/>
+        </w:rPr>
+        <w:t>-school procedure is in Θ(g).</w:t>
+      </w:r>
+    </w:p>
+    <w:p>
+      <w:pPr>
+        <w:rPr>
+          <w:rFonts w:cstheme="minorHAnsi"/>
+          <w:color w:val="2D3B45"/>
+          <w:shd w:val="clear" w:color="auto" w:fill="FFFFFF"/>
+        </w:rPr>
+      </w:pPr>
+    </w:p>
+    <w:p>
+      <w:pPr>
+        <w:rPr>
+          <w:rFonts w:cstheme="minorHAnsi"/>
+          <w:color w:val="2D3B45"/>
+          <w:shd w:val="clear" w:color="auto" w:fill="FFFFFF"/>
+        </w:rPr>
+      </w:pPr>
+      <w:r>
+        <w:rPr>
+          <w:rFonts w:cstheme="minorHAnsi"/>
+          <w:color w:val="2D3B45"/>
+          <w:shd w:val="clear" w:color="auto" w:fill="FFFFFF"/>
+        </w:rPr>
+        <w:t>Report</w:t>
+      </w:r>
+      <w:r>
+        <w:rPr>
+          <w:rFonts w:cstheme="minorHAnsi"/>
+          <w:color w:val="2D3B45"/>
+          <w:shd w:val="clear" w:color="auto" w:fill="FFFFFF"/>
+        </w:rPr>
+        <w:t xml:space="preserve"> Rubric</w:t>
+      </w:r>
+      <w:r>
+        <w:rPr>
+          <w:rFonts w:cstheme="minorHAnsi"/>
+          <w:color w:val="2D3B45"/>
+          <w:shd w:val="clear" w:color="auto" w:fill="FFFFFF"/>
+        </w:rPr>
+        <w:t xml:space="preserve"> Requirements:</w:t>
       </w:r>
       <w:bookmarkStart w:id="0" w:name="_GoBack"/>
       <w:bookmarkEnd w:id="0"/>
@@ -2599,129 +2580,6 @@
           <w:color w:val="2D3B45"/>
           <w:shd w:val="clear" w:color="auto" w:fill="FFFFFF"/>
         </w:rPr>
-        <w:t xml:space="preserve">From how the plots in the graph are placed, we can see that the plots form in a relatively straight line, which shows a linear growth. The number of comparisons is </w:t>
-      </w:r>
-      <w:r>
-        <w:rPr>
-          <w:rFonts w:cstheme="minorHAnsi"/>
-          <w:color w:val="2D3B45"/>
-          <w:shd w:val="clear" w:color="auto" w:fill="FFFFFF"/>
-        </w:rPr>
-        <w:t>practically</w:t>
-      </w:r>
-      <w:r>
-        <w:rPr>
-          <w:rFonts w:cstheme="minorHAnsi"/>
-          <w:color w:val="2D3B45"/>
-          <w:shd w:val="clear" w:color="auto" w:fill="FFFFFF"/>
-        </w:rPr>
-        <w:t xml:space="preserve"> </w:t>
-      </w:r>
-      <w:r>
-        <w:rPr>
-          <w:rFonts w:cstheme="minorHAnsi"/>
-          <w:color w:val="2D3B45"/>
-          <w:shd w:val="clear" w:color="auto" w:fill="FFFFFF"/>
-        </w:rPr>
-        <w:t xml:space="preserve">equal to </w:t>
-      </w:r>
-      <w:r>
-        <w:rPr>
-          <w:rFonts w:cstheme="minorHAnsi"/>
-          <w:color w:val="2D3B45"/>
-          <w:shd w:val="clear" w:color="auto" w:fill="FFFFFF"/>
-        </w:rPr>
-        <w:t>max(size(a), size(b))</w:t>
-      </w:r>
-      <w:r>
-        <w:rPr>
-          <w:rFonts w:cstheme="minorHAnsi"/>
-          <w:color w:val="2D3B45"/>
-          <w:shd w:val="clear" w:color="auto" w:fill="FFFFFF"/>
-        </w:rPr>
-        <w:t xml:space="preserve"> and as max(</w:t>
-      </w:r>
-      <w:r>
-        <w:rPr>
-          <w:rFonts w:cstheme="minorHAnsi"/>
-          <w:color w:val="2D3B45"/>
-          <w:shd w:val="clear" w:color="auto" w:fill="FFFFFF"/>
-        </w:rPr>
-        <w:t>size(a), size(b))</w:t>
-      </w:r>
-      <w:r>
-        <w:rPr>
-          <w:rFonts w:cstheme="minorHAnsi"/>
-          <w:color w:val="2D3B45"/>
-          <w:shd w:val="clear" w:color="auto" w:fill="FFFFFF"/>
-        </w:rPr>
-        <w:t xml:space="preserve"> = g we can see that the Middle</w:t>
-      </w:r>
-      <w:r>
-        <w:rPr>
-          <w:rFonts w:cstheme="minorHAnsi"/>
-          <w:color w:val="2D3B45"/>
-          <w:shd w:val="clear" w:color="auto" w:fill="FFFFFF"/>
-        </w:rPr>
-        <w:t>-school procedure is in Θ(g).</w:t>
-      </w:r>
-    </w:p>
-    <w:p>
-      <w:pPr>
-        <w:rPr>
-          <w:rFonts w:cstheme="minorHAnsi"/>
-          <w:color w:val="2D3B45"/>
-          <w:shd w:val="clear" w:color="auto" w:fill="FFFFFF"/>
-        </w:rPr>
-      </w:pPr>
-    </w:p>
-    <w:p>
-      <w:pPr>
-        <w:rPr>
-          <w:rFonts w:cstheme="minorHAnsi"/>
-          <w:color w:val="2D3B45"/>
-          <w:shd w:val="clear" w:color="auto" w:fill="FFFFFF"/>
-        </w:rPr>
-      </w:pPr>
-      <w:r>
-        <w:rPr>
-          <w:rFonts w:cstheme="minorHAnsi"/>
-          <w:color w:val="2D3B45"/>
-          <w:shd w:val="clear" w:color="auto" w:fill="FFFFFF"/>
-        </w:rPr>
-        <w:t>Report</w:t>
-      </w:r>
-      <w:r>
-        <w:rPr>
-          <w:rFonts w:cstheme="minorHAnsi"/>
-          <w:color w:val="2D3B45"/>
-          <w:shd w:val="clear" w:color="auto" w:fill="FFFFFF"/>
-        </w:rPr>
-        <w:t xml:space="preserve"> Rubric</w:t>
-      </w:r>
-      <w:r>
-        <w:rPr>
-          <w:rFonts w:cstheme="minorHAnsi"/>
-          <w:color w:val="2D3B45"/>
-          <w:shd w:val="clear" w:color="auto" w:fill="FFFFFF"/>
-        </w:rPr>
-        <w:t xml:space="preserve"> Requirements:</w:t>
-      </w:r>
-    </w:p>
-    <w:p>
-      <w:pPr>
-        <w:rPr>
-          <w:rFonts w:cstheme="minorHAnsi"/>
-          <w:color w:val="2D3B45"/>
-          <w:shd w:val="clear" w:color="auto" w:fill="FFFFFF"/>
-        </w:rPr>
-      </w:pPr>
-      <w:r>
-        <w:rPr>
-          <w:rFonts w:cstheme="minorHAnsi"/>
-          <w:color w:val="2D3B45"/>
-          <w:shd w:val="clear" w:color="auto" w:fill="FFFFFF"/>
-        </w:rPr>
         <w:t>Task 1:</w:t>
       </w:r>
     </w:p>
@@ -2870,6 +2728,7 @@
           <w:color w:val="2D3B45"/>
           <w:shd w:val="clear" w:color="auto" w:fill="FFFFFF"/>
         </w:rPr>
+        <w:lastRenderedPageBreak/>
         <w:t xml:space="preserve">(2) Scatter plot showing number of modulo division as function of m </w:t>
       </w:r>
     </w:p>
@@ -2961,7 +2820,6 @@
           <w:szCs w:val="20"/>
           <w:shd w:val="clear" w:color="auto" w:fill="FFFFFF"/>
         </w:rPr>
-        <w:lastRenderedPageBreak/>
         <w:t>Showed that "common elements of sorted list" algorithm is Θ(n).</w:t>
       </w:r>
     </w:p>
@@ -2989,7 +2847,7 @@
 </file>
 
 <file path=word/styles.xml><?xml version="1.0" encoding="utf-8"?>
-<w:styles xmlns:mc="http://schemas.openxmlformats.org/markup-compatibility/2006" xmlns:r="http://schemas.openxmlformats.org/officeDocument/2006/relationships" xmlns:w="http://schemas.openxmlformats.org/wordprocessingml/2006/main" xmlns:w14="http://schemas.microsoft.com/office/word/2010/wordml" xmlns:w15="http://schemas.microsoft.com/office/word/2012/wordml" xmlns:w16cid="http://schemas.microsoft.com/office/word/2016/wordml/cid" xmlns:w16se="http://schemas.microsoft.com/office/word/2015/wordml/symex" mc:Ignorable="w14 w15 w16se w16cid">
+<w:styles xmlns:mc="http://schemas.openxmlformats.org/markup-compatibility/2006" xmlns:r="http://schemas.openxmlformats.org/officeDocument/2006/relationships" xmlns:w="http://schemas.openxmlformats.org/wordprocessingml/2006/main" xmlns:w14="http://schemas.microsoft.com/office/word/2010/wordml" xmlns:w15="http://schemas.microsoft.com/office/word/2012/wordml" mc:Ignorable="w14 w15">
   <w:docDefaults>
     <w:rPrDefault>
       <w:rPr>
@@ -3005,7 +2863,7 @@
       </w:pPr>
     </w:pPrDefault>
   </w:docDefaults>
-  <w:latentStyles w:defLockedState="0" w:defUIPriority="99" w:defSemiHidden="0" w:defUnhideWhenUsed="0" w:defQFormat="0" w:count="375">
+  <w:latentStyles w:defLockedState="0" w:defUIPriority="99" w:defSemiHidden="0" w:defUnhideWhenUsed="0" w:defQFormat="0" w:count="380">
     <w:lsdException w:name="Normal" w:uiPriority="0" w:qFormat="1"/>
     <w:lsdException w:name="heading 1" w:uiPriority="9" w:qFormat="1"/>
     <w:lsdException w:name="heading 2" w:semiHidden="1" w:uiPriority="9" w:unhideWhenUsed="1" w:qFormat="1"/>
@@ -3377,10 +3235,6 @@
     <w:lsdException w:name="List Table 5 Dark Accent 6" w:uiPriority="50"/>
     <w:lsdException w:name="List Table 6 Colorful Accent 6" w:uiPriority="51"/>
     <w:lsdException w:name="List Table 7 Colorful Accent 6" w:uiPriority="52"/>
-    <w:lsdException w:name="Mention" w:semiHidden="1" w:unhideWhenUsed="1"/>
-    <w:lsdException w:name="Smart Hyperlink" w:semiHidden="1" w:unhideWhenUsed="1"/>
-    <w:lsdException w:name="Hashtag" w:semiHidden="1" w:unhideWhenUsed="1"/>
-    <w:lsdException w:name="Unresolved Mention" w:semiHidden="1" w:unhideWhenUsed="1"/>
   </w:latentStyles>
   <w:style w:type="paragraph" w:default="1" w:styleId="Normal">
     <w:name w:val="Normal"/>
@@ -3422,6 +3276,7 @@
       <w:spacing w:after="0" w:line="240" w:lineRule="auto"/>
     </w:pPr>
     <w:tblPr>
+      <w:tblInd w:w="0" w:type="dxa"/>
       <w:tblBorders>
         <w:top w:val="single" w:sz="4" w:space="0" w:color="auto"/>
         <w:left w:val="single" w:sz="4" w:space="0" w:color="auto"/>
@@ -3430,6 +3285,12 @@
         <w:insideH w:val="single" w:sz="4" w:space="0" w:color="auto"/>
         <w:insideV w:val="single" w:sz="4" w:space="0" w:color="auto"/>
       </w:tblBorders>
+      <w:tblCellMar>
+        <w:top w:w="0" w:type="dxa"/>
+        <w:left w:w="108" w:type="dxa"/>
+        <w:bottom w:w="0" w:type="dxa"/>
+        <w:right w:w="108" w:type="dxa"/>
+      </w:tblCellMar>
     </w:tblPr>
   </w:style>
 </w:styles>

</xml_diff>